<commit_message>
Fixed Sub-Services section :+1:
</commit_message>
<xml_diff>
--- a/Templates/RSL-IL4Privacy-WordTemplate.docx
+++ b/Templates/RSL-IL4Privacy-WordTemplate.docx
@@ -1356,7 +1356,7 @@
         <w:rPr>
           <w:lang w:val="en-US"/>
         </w:rPr>
-        <w:t>Sub-Service of Service</w:t>
+        <w:t>Sub-Services</w:t>
       </w:r>
       <w:r>
         <w:rPr>
@@ -3734,7 +3734,7 @@
 </file>
 
 <file path=customXml/itemProps1.xml><?xml version="1.0" encoding="utf-8"?>
-<ds:datastoreItem xmlns:ds="http://schemas.openxmlformats.org/officeDocument/2006/customXml" ds:itemID="{A37EB4CC-A305-4081-A06A-21C64358D55E}">
+<ds:datastoreItem xmlns:ds="http://schemas.openxmlformats.org/officeDocument/2006/customXml" ds:itemID="{BBBD7DE2-9AC0-4C38-87D0-92C5E048046A}">
   <ds:schemaRefs>
     <ds:schemaRef ds:uri="http://schemas.openxmlformats.org/officeDocument/2006/bibliography"/>
   </ds:schemaRefs>

</xml_diff>

<commit_message>
Fixed Sub-Recipients section :envelope:
</commit_message>
<xml_diff>
--- a/Templates/RSL-IL4Privacy-WordTemplate.docx
+++ b/Templates/RSL-IL4Privacy-WordTemplate.docx
@@ -1665,7 +1665,7 @@
         <w:rPr>
           <w:lang w:val="en-US"/>
         </w:rPr>
-        <w:t>Sub-Recipient of Recipient</w:t>
+        <w:t>Sub-Recipients</w:t>
       </w:r>
       <w:r>
         <w:rPr>
@@ -2351,7 +2351,7 @@
             <w:rPr>
               <w:noProof/>
             </w:rPr>
-            <w:t>5</w:t>
+            <w:t>6</w:t>
           </w:r>
         </w:fldSimple>
       </w:p>
@@ -3734,7 +3734,7 @@
 </file>
 
 <file path=customXml/itemProps1.xml><?xml version="1.0" encoding="utf-8"?>
-<ds:datastoreItem xmlns:ds="http://schemas.openxmlformats.org/officeDocument/2006/customXml" ds:itemID="{BBBD7DE2-9AC0-4C38-87D0-92C5E048046A}">
+<ds:datastoreItem xmlns:ds="http://schemas.openxmlformats.org/officeDocument/2006/customXml" ds:itemID="{A94CFB34-75BF-4135-B4B9-2052E276BF52}">
   <ds:schemaRefs>
     <ds:schemaRef ds:uri="http://schemas.openxmlformats.org/officeDocument/2006/bibliography"/>
   </ds:schemaRefs>

</xml_diff>

<commit_message>
Sub-Services section numbered :1234:
</commit_message>
<xml_diff>
--- a/Templates/RSL-IL4Privacy-WordTemplate.docx
+++ b/Templates/RSL-IL4Privacy-WordTemplate.docx
@@ -1369,16 +1369,18 @@
       <w:pPr>
         <w:pStyle w:val="PargrafodaLista"/>
         <w:numPr>
-          <w:ilvl w:val="0"/>
-          <w:numId w:val="5"/>
+          <w:ilvl w:val="2"/>
+          <w:numId w:val="1"/>
         </w:numPr>
         <w:jc w:val="both"/>
         <w:rPr>
-          <w:lang w:val="en-US"/>
-        </w:rPr>
-      </w:pPr>
-      <w:r>
-        <w:rPr>
+          <w:b/>
+          <w:lang w:val="en-US"/>
+        </w:rPr>
+      </w:pPr>
+      <w:r>
+        <w:rPr>
+          <w:b/>
           <w:lang w:val="en-US"/>
         </w:rPr>
         <w:t>@</w:t>
@@ -1386,22 +1388,32 @@
       <w:proofErr w:type="spellStart"/>
       <w:r>
         <w:rPr>
-          <w:lang w:val="en-US"/>
-        </w:rPr>
-        <w:t>SS</w:t>
-      </w:r>
-      <w:r>
-        <w:rPr>
-          <w:lang w:val="en-US"/>
-        </w:rPr>
-        <w:t>Name</w:t>
+          <w:b/>
+          <w:lang w:val="en-US"/>
+        </w:rPr>
+        <w:t>SSName</w:t>
       </w:r>
       <w:proofErr w:type="spellEnd"/>
-      <w:r>
-        <w:rPr>
-          <w:lang w:val="en-US"/>
-        </w:rPr>
-        <w:t xml:space="preserve"> – @</w:t>
+    </w:p>
+    <w:p>
+      <w:pPr>
+        <w:ind w:left="709"/>
+        <w:jc w:val="both"/>
+        <w:rPr>
+          <w:lang w:val="en-US"/>
+        </w:rPr>
+      </w:pPr>
+      <w:r>
+        <w:rPr>
+          <w:lang w:val="en-US"/>
+        </w:rPr>
+        <w:t>Description:</w:t>
+      </w:r>
+      <w:r>
+        <w:rPr>
+          <w:lang w:val="en-US"/>
+        </w:rPr>
+        <w:t xml:space="preserve"> @</w:t>
       </w:r>
       <w:proofErr w:type="spellStart"/>
       <w:r>
@@ -2351,7 +2363,7 @@
             <w:rPr>
               <w:noProof/>
             </w:rPr>
-            <w:t>6</w:t>
+            <w:t>5</w:t>
           </w:r>
         </w:fldSimple>
       </w:p>
@@ -2764,6 +2776,92 @@
     </w:lvl>
   </w:abstractNum>
   <w:abstractNum w:abstractNumId="4">
+    <w:nsid w:val="56E0156F"/>
+    <w:multiLevelType w:val="hybridMultilevel"/>
+    <w:tmpl w:val="05EED88A"/>
+    <w:lvl w:ilvl="0" w:tplc="0816000F">
+      <w:start w:val="1"/>
+      <w:numFmt w:val="decimal"/>
+      <w:lvlText w:val="%1."/>
+      <w:lvlJc w:val="left"/>
+      <w:pPr>
+        <w:ind w:left="1800" w:hanging="360"/>
+      </w:pPr>
+    </w:lvl>
+    <w:lvl w:ilvl="1" w:tplc="08160019" w:tentative="1">
+      <w:start w:val="1"/>
+      <w:numFmt w:val="lowerLetter"/>
+      <w:lvlText w:val="%2."/>
+      <w:lvlJc w:val="left"/>
+      <w:pPr>
+        <w:ind w:left="2520" w:hanging="360"/>
+      </w:pPr>
+    </w:lvl>
+    <w:lvl w:ilvl="2" w:tplc="0816001B" w:tentative="1">
+      <w:start w:val="1"/>
+      <w:numFmt w:val="lowerRoman"/>
+      <w:lvlText w:val="%3."/>
+      <w:lvlJc w:val="right"/>
+      <w:pPr>
+        <w:ind w:left="3240" w:hanging="180"/>
+      </w:pPr>
+    </w:lvl>
+    <w:lvl w:ilvl="3" w:tplc="0816000F" w:tentative="1">
+      <w:start w:val="1"/>
+      <w:numFmt w:val="decimal"/>
+      <w:lvlText w:val="%4."/>
+      <w:lvlJc w:val="left"/>
+      <w:pPr>
+        <w:ind w:left="3960" w:hanging="360"/>
+      </w:pPr>
+    </w:lvl>
+    <w:lvl w:ilvl="4" w:tplc="08160019" w:tentative="1">
+      <w:start w:val="1"/>
+      <w:numFmt w:val="lowerLetter"/>
+      <w:lvlText w:val="%5."/>
+      <w:lvlJc w:val="left"/>
+      <w:pPr>
+        <w:ind w:left="4680" w:hanging="360"/>
+      </w:pPr>
+    </w:lvl>
+    <w:lvl w:ilvl="5" w:tplc="0816001B" w:tentative="1">
+      <w:start w:val="1"/>
+      <w:numFmt w:val="lowerRoman"/>
+      <w:lvlText w:val="%6."/>
+      <w:lvlJc w:val="right"/>
+      <w:pPr>
+        <w:ind w:left="5400" w:hanging="180"/>
+      </w:pPr>
+    </w:lvl>
+    <w:lvl w:ilvl="6" w:tplc="0816000F" w:tentative="1">
+      <w:start w:val="1"/>
+      <w:numFmt w:val="decimal"/>
+      <w:lvlText w:val="%7."/>
+      <w:lvlJc w:val="left"/>
+      <w:pPr>
+        <w:ind w:left="6120" w:hanging="360"/>
+      </w:pPr>
+    </w:lvl>
+    <w:lvl w:ilvl="7" w:tplc="08160019" w:tentative="1">
+      <w:start w:val="1"/>
+      <w:numFmt w:val="lowerLetter"/>
+      <w:lvlText w:val="%8."/>
+      <w:lvlJc w:val="left"/>
+      <w:pPr>
+        <w:ind w:left="6840" w:hanging="360"/>
+      </w:pPr>
+    </w:lvl>
+    <w:lvl w:ilvl="8" w:tplc="0816001B" w:tentative="1">
+      <w:start w:val="1"/>
+      <w:numFmt w:val="lowerRoman"/>
+      <w:lvlText w:val="%9."/>
+      <w:lvlJc w:val="right"/>
+      <w:pPr>
+        <w:ind w:left="7560" w:hanging="180"/>
+      </w:pPr>
+    </w:lvl>
+  </w:abstractNum>
+  <w:abstractNum w:abstractNumId="5">
     <w:nsid w:val="7C912C1F"/>
     <w:multiLevelType w:val="multilevel"/>
     <w:tmpl w:val="0816001F"/>
@@ -2850,7 +2948,7 @@
     </w:lvl>
   </w:abstractNum>
   <w:num w:numId="1">
-    <w:abstractNumId w:val="4"/>
+    <w:abstractNumId w:val="5"/>
   </w:num>
   <w:num w:numId="2">
     <w:abstractNumId w:val="1"/>
@@ -2863,6 +2961,9 @@
   </w:num>
   <w:num w:numId="5">
     <w:abstractNumId w:val="0"/>
+  </w:num>
+  <w:num w:numId="6">
+    <w:abstractNumId w:val="4"/>
   </w:num>
 </w:numbering>
 </file>
@@ -3734,7 +3835,7 @@
 </file>
 
 <file path=customXml/itemProps1.xml><?xml version="1.0" encoding="utf-8"?>
-<ds:datastoreItem xmlns:ds="http://schemas.openxmlformats.org/officeDocument/2006/customXml" ds:itemID="{A94CFB34-75BF-4135-B4B9-2052E276BF52}">
+<ds:datastoreItem xmlns:ds="http://schemas.openxmlformats.org/officeDocument/2006/customXml" ds:itemID="{73F4C7E4-56F6-4491-B30A-137498E55FF7}">
   <ds:schemaRefs>
     <ds:schemaRef ds:uri="http://schemas.openxmlformats.org/officeDocument/2006/bibliography"/>
   </ds:schemaRefs>

</xml_diff>

<commit_message>
PolicyName & Description added to metadata
</commit_message>
<xml_diff>
--- a/Templates/RSL-IL4Privacy-WordTemplate.docx
+++ b/Templates/RSL-IL4Privacy-WordTemplate.docx
@@ -98,6 +98,34 @@
         </w:rPr>
         <w:t>Word Template</w:t>
       </w:r>
+    </w:p>
+    <w:p>
+      <w:pPr>
+        <w:jc w:val="right"/>
+        <w:rPr>
+          <w:color w:val="17365D" w:themeColor="text2" w:themeShade="BF"/>
+          <w:sz w:val="36"/>
+          <w:lang w:val="en-US"/>
+        </w:rPr>
+      </w:pPr>
+      <w:r>
+        <w:rPr>
+          <w:color w:val="17365D" w:themeColor="text2" w:themeShade="BF"/>
+          <w:sz w:val="36"/>
+          <w:lang w:val="en-US"/>
+        </w:rPr>
+        <w:t>Policy Name: @</w:t>
+      </w:r>
+      <w:proofErr w:type="spellStart"/>
+      <w:r>
+        <w:rPr>
+          <w:color w:val="17365D" w:themeColor="text2" w:themeShade="BF"/>
+          <w:sz w:val="36"/>
+          <w:lang w:val="en-US"/>
+        </w:rPr>
+        <w:t>PolicyName</w:t>
+      </w:r>
+      <w:proofErr w:type="spellEnd"/>
     </w:p>
     <w:p>
       <w:pPr>
@@ -970,7 +998,13 @@
         <w:rPr>
           <w:lang w:val="en-US"/>
         </w:rPr>
-        <w:t>@Introduction</w:t>
+        <w:t>@</w:t>
+      </w:r>
+      <w:r>
+        <w:rPr>
+          <w:lang w:val="en-US"/>
+        </w:rPr>
+        <w:t>Description</w:t>
       </w:r>
     </w:p>
     <w:p>
@@ -2375,7 +2409,7 @@
             <w:rPr>
               <w:noProof/>
             </w:rPr>
-            <w:t>6</w:t>
+            <w:t>3</w:t>
           </w:r>
         </w:fldSimple>
       </w:p>
@@ -3847,7 +3881,7 @@
 </file>
 
 <file path=customXml/itemProps1.xml><?xml version="1.0" encoding="utf-8"?>
-<ds:datastoreItem xmlns:ds="http://schemas.openxmlformats.org/officeDocument/2006/customXml" ds:itemID="{E31FBF8B-4BC9-4EF9-B5F5-AAA99818CA1A}">
+<ds:datastoreItem xmlns:ds="http://schemas.openxmlformats.org/officeDocument/2006/customXml" ds:itemID="{35F4D186-342D-4C8B-8F1C-65590F46A316}">
   <ds:schemaRefs>
     <ds:schemaRef ds:uri="http://schemas.openxmlformats.org/officeDocument/2006/bibliography"/>
   </ds:schemaRefs>

</xml_diff>